<commit_message>
Input Saksi & Limpah polda
</commit_message>
<xml_diff>
--- a/storage/template_surat/laporan_hasil_audit.docx
+++ b/storage/template_surat/laporan_hasil_audit.docx
@@ -8690,9 +8690,8 @@
           <w:b/>
           <w:bCs/>
           <w:color w:val="FF0000"/>
-          <w:lang w:val="id-ID"/>
-        </w:rPr>
-        <w:t>(pangkat saksi)</w:t>
+        </w:rPr>
+        <w:t xml:space="preserve">${pangkat_saksi_1} </w:t>
       </w:r>
       <w:r>
         <w:rPr>
@@ -8700,66 +8699,69 @@
           <w:bCs/>
           <w:color w:val="FF0000"/>
         </w:rPr>
-        <w:t xml:space="preserve"> </w:t>
-      </w:r>
-      <w:r>
-        <w:rPr>
-          <w:rFonts w:ascii="Arial" w:hAnsi="Arial" w:cs="Arial"/>
-          <w:bCs/>
-          <w:color w:val="FF0000"/>
-          <w:lang w:val="id-ID"/>
-        </w:rPr>
-        <w:t>(</w:t>
+        <w:t>$</w:t>
       </w:r>
       <w:r>
         <w:rPr>
           <w:rFonts w:ascii="Arial" w:hAnsi="Arial" w:cs="Arial"/>
           <w:b/>
           <w:color w:val="FF0000"/>
-          <w:lang w:val="id-ID"/>
-        </w:rPr>
-        <w:t>nama saksi)</w:t>
-      </w:r>
-      <w:r>
-        <w:rPr>
-          <w:rFonts w:ascii="Arial" w:hAnsi="Arial" w:cs="Arial"/>
-          <w:b/>
-        </w:rPr>
-        <w:t>,</w:t>
-      </w:r>
-      <w:r>
-        <w:rPr>
-          <w:rFonts w:ascii="Arial" w:hAnsi="Arial" w:cs="Arial"/>
-          <w:bCs/>
-        </w:rPr>
-        <w:t xml:space="preserve"> NRP </w:t>
-      </w:r>
-      <w:r>
-        <w:rPr>
-          <w:rFonts w:ascii="Arial" w:hAnsi="Arial" w:cs="Arial"/>
-          <w:bCs/>
-          <w:color w:val="FF0000"/>
-          <w:lang w:val="id-ID"/>
-        </w:rPr>
-        <w:t>(</w:t>
+        </w:rPr>
+        <w:t>{nama_saksi</w:t>
       </w:r>
       <w:r>
         <w:rPr>
           <w:rFonts w:ascii="Arial" w:hAnsi="Arial" w:cs="Arial"/>
           <w:b/>
           <w:color w:val="FF0000"/>
-          <w:lang w:val="id-ID"/>
-        </w:rPr>
-        <w:t>nrp saks</w:t>
-      </w:r>
-      <w:r>
-        <w:rPr>
-          <w:rFonts w:ascii="Arial" w:hAnsi="Arial" w:cs="Arial"/>
-          <w:bCs/>
+        </w:rPr>
+        <w:t>_1</w:t>
+      </w:r>
+      <w:r>
+        <w:rPr>
+          <w:rFonts w:ascii="Arial" w:hAnsi="Arial" w:cs="Arial"/>
+          <w:b/>
           <w:color w:val="FF0000"/>
-          <w:lang w:val="id-ID"/>
-        </w:rPr>
-        <w:t>i)</w:t>
+        </w:rPr>
+        <w:t>}</w:t>
+      </w:r>
+      <w:r>
+        <w:rPr>
+          <w:rFonts w:ascii="Arial" w:hAnsi="Arial" w:cs="Arial"/>
+          <w:bCs/>
+        </w:rPr>
+        <w:t>,</w:t>
+      </w:r>
+      <w:r>
+        <w:rPr>
+          <w:rFonts w:ascii="Arial" w:hAnsi="Arial" w:cs="Arial"/>
+          <w:bCs/>
+        </w:rPr>
+        <w:t xml:space="preserve"> NRP </w:t>
+      </w:r>
+      <w:r>
+        <w:rPr>
+          <w:rFonts w:ascii="Arial" w:hAnsi="Arial" w:cs="Arial"/>
+          <w:b/>
+          <w:color w:val="FF0000"/>
+        </w:rPr>
+        <w:t>${nrp_saksi_</w:t>
+      </w:r>
+      <w:r>
+        <w:rPr>
+          <w:rFonts w:ascii="Arial" w:hAnsi="Arial" w:cs="Arial"/>
+          <w:b/>
+          <w:color w:val="FF0000"/>
+        </w:rPr>
+        <w:t>1</w:t>
+      </w:r>
+      <w:r>
+        <w:rPr>
+          <w:rFonts w:ascii="Arial" w:hAnsi="Arial" w:cs="Arial"/>
+          <w:b/>
+          <w:color w:val="FF0000"/>
+        </w:rPr>
+        <w:t>}</w:t>
       </w:r>
       <w:r>
         <w:rPr>
@@ -8789,41 +8791,22 @@
           <w:rFonts w:ascii="Arial" w:hAnsi="Arial" w:cs="Arial"/>
           <w:bCs/>
           <w:color w:val="FF0000"/>
-          <w:lang w:val="id-ID"/>
-        </w:rPr>
-        <w:t>(jabatan saksi)</w:t>
-      </w:r>
-      <w:r>
-        <w:rPr>
-          <w:rFonts w:ascii="Arial" w:hAnsi="Arial" w:cs="Arial"/>
-          <w:bCs/>
-          <w:color w:val="FF0000"/>
-        </w:rPr>
-        <w:t xml:space="preserve"> </w:t>
-      </w:r>
-      <w:r>
-        <w:rPr>
-          <w:rFonts w:ascii="Arial" w:hAnsi="Arial" w:cs="Arial"/>
-          <w:bCs/>
-          <w:color w:val="FF0000"/>
-          <w:lang w:val="id-ID"/>
-        </w:rPr>
-        <w:t>(kesatuan saksi)</w:t>
-      </w:r>
-      <w:r>
-        <w:rPr>
-          <w:rFonts w:ascii="Arial" w:hAnsi="Arial" w:cs="Arial"/>
-          <w:bCs/>
-          <w:color w:val="FF0000"/>
-        </w:rPr>
-        <w:t>,</w:t>
-      </w:r>
-      <w:r>
-        <w:rPr>
-          <w:rFonts w:ascii="Arial" w:hAnsi="Arial" w:cs="Arial"/>
-          <w:bCs/>
-        </w:rPr>
-        <w:t xml:space="preserve"> pada </w:t>
+        </w:rPr>
+        <w:t>${jabatan_saksi_1} ${kesatuan_saksi_1}</w:t>
+      </w:r>
+      <w:r>
+        <w:rPr>
+          <w:rFonts w:ascii="Arial" w:hAnsi="Arial" w:cs="Arial"/>
+          <w:bCs/>
+        </w:rPr>
+        <w:t xml:space="preserve">, </w:t>
+      </w:r>
+      <w:r>
+        <w:rPr>
+          <w:rFonts w:ascii="Arial" w:hAnsi="Arial" w:cs="Arial"/>
+          <w:bCs/>
+        </w:rPr>
+        <w:t xml:space="preserve">pada </w:t>
       </w:r>
       <w:proofErr w:type="spellStart"/>
       <w:r>
@@ -8888,7 +8871,6 @@
           <w:rFonts w:ascii="Arial" w:hAnsi="Arial" w:cs="Arial"/>
           <w:bCs/>
         </w:rPr>
-        <w:lastRenderedPageBreak/>
         <w:t xml:space="preserve"> </w:t>
       </w:r>
       <w:r>
@@ -10654,6 +10636,7 @@
           <w:rFonts w:ascii="Arial" w:hAnsi="Arial" w:cs="Arial"/>
           <w:lang w:eastAsia="x-none"/>
         </w:rPr>
+        <w:lastRenderedPageBreak/>
         <w:t>Panggil</w:t>
       </w:r>
       <w:proofErr w:type="spellEnd"/>
@@ -12474,6 +12457,7 @@
           <w:rFonts w:ascii="Arial" w:hAnsi="Arial" w:cs="Arial"/>
           <w:lang w:val="id-ID"/>
         </w:rPr>
+        <w:lastRenderedPageBreak/>
         <w:t>...</w:t>
       </w:r>
       <w:r>
@@ -12502,7 +12486,6 @@
           <w:rFonts w:ascii="Arial" w:hAnsi="Arial" w:cs="Arial"/>
           <w:lang w:val="id-ID"/>
         </w:rPr>
-        <w:lastRenderedPageBreak/>
         <w:t>..</w:t>
       </w:r>
       <w:r>
@@ -13912,76 +13895,88 @@
           <w:b/>
           <w:bCs/>
           <w:color w:val="FF0000"/>
-          <w:lang w:val="id-ID"/>
-        </w:rPr>
-        <w:t>(pangkat saksi)</w:t>
-      </w:r>
-      <w:r>
-        <w:rPr>
-          <w:rFonts w:ascii="Arial" w:hAnsi="Arial" w:cs="Arial"/>
+        </w:rPr>
+        <w:t>${pangkat_saksi_</w:t>
+      </w:r>
+      <w:r>
+        <w:rPr>
+          <w:rFonts w:ascii="Arial" w:hAnsi="Arial" w:cs="Arial"/>
+          <w:b/>
           <w:bCs/>
           <w:color w:val="FF0000"/>
         </w:rPr>
-        <w:t xml:space="preserve"> </w:t>
-      </w:r>
-      <w:r>
-        <w:rPr>
-          <w:rFonts w:ascii="Arial" w:hAnsi="Arial" w:cs="Arial"/>
+        <w:t>2</w:t>
+      </w:r>
+      <w:r>
+        <w:rPr>
+          <w:rFonts w:ascii="Arial" w:hAnsi="Arial" w:cs="Arial"/>
+          <w:b/>
           <w:bCs/>
           <w:color w:val="FF0000"/>
-          <w:lang w:val="id-ID"/>
-        </w:rPr>
-        <w:t>(</w:t>
+        </w:rPr>
+        <w:t xml:space="preserve">} </w:t>
+      </w:r>
+      <w:r>
+        <w:rPr>
+          <w:rFonts w:ascii="Arial" w:hAnsi="Arial" w:cs="Arial"/>
+          <w:bCs/>
+          <w:color w:val="FF0000"/>
+        </w:rPr>
+        <w:t>$</w:t>
       </w:r>
       <w:r>
         <w:rPr>
           <w:rFonts w:ascii="Arial" w:hAnsi="Arial" w:cs="Arial"/>
           <w:b/>
           <w:color w:val="FF0000"/>
-          <w:lang w:val="id-ID"/>
-        </w:rPr>
-        <w:t>nama saksi)</w:t>
-      </w:r>
-      <w:r>
-        <w:rPr>
-          <w:rFonts w:ascii="Arial" w:hAnsi="Arial" w:cs="Arial"/>
-          <w:b/>
-        </w:rPr>
-        <w:t>,</w:t>
-      </w:r>
-      <w:r>
-        <w:rPr>
-          <w:rFonts w:ascii="Arial" w:hAnsi="Arial" w:cs="Arial"/>
-          <w:bCs/>
-        </w:rPr>
-        <w:t xml:space="preserve"> NRP </w:t>
-      </w:r>
-      <w:r>
-        <w:rPr>
-          <w:rFonts w:ascii="Arial" w:hAnsi="Arial" w:cs="Arial"/>
-          <w:bCs/>
-          <w:color w:val="FF0000"/>
-          <w:lang w:val="id-ID"/>
-        </w:rPr>
-        <w:t>(</w:t>
+        </w:rPr>
+        <w:t>{nama_saksi</w:t>
       </w:r>
       <w:r>
         <w:rPr>
           <w:rFonts w:ascii="Arial" w:hAnsi="Arial" w:cs="Arial"/>
           <w:b/>
           <w:color w:val="FF0000"/>
-          <w:lang w:val="id-ID"/>
-        </w:rPr>
-        <w:t>nrp saks</w:t>
-      </w:r>
-      <w:r>
-        <w:rPr>
-          <w:rFonts w:ascii="Arial" w:hAnsi="Arial" w:cs="Arial"/>
-          <w:bCs/>
+        </w:rPr>
+        <w:t>_</w:t>
+      </w:r>
+      <w:r>
+        <w:rPr>
+          <w:rFonts w:ascii="Arial" w:hAnsi="Arial" w:cs="Arial"/>
+          <w:b/>
           <w:color w:val="FF0000"/>
-          <w:lang w:val="id-ID"/>
-        </w:rPr>
-        <w:t>i)</w:t>
+        </w:rPr>
+        <w:t>2</w:t>
+      </w:r>
+      <w:r>
+        <w:rPr>
+          <w:rFonts w:ascii="Arial" w:hAnsi="Arial" w:cs="Arial"/>
+          <w:b/>
+          <w:color w:val="FF0000"/>
+        </w:rPr>
+        <w:t>}</w:t>
+      </w:r>
+      <w:r>
+        <w:rPr>
+          <w:rFonts w:ascii="Arial" w:hAnsi="Arial" w:cs="Arial"/>
+          <w:bCs/>
+        </w:rPr>
+        <w:t>,</w:t>
+      </w:r>
+      <w:r>
+        <w:rPr>
+          <w:rFonts w:ascii="Arial" w:hAnsi="Arial" w:cs="Arial"/>
+          <w:bCs/>
+        </w:rPr>
+        <w:t xml:space="preserve"> NRP </w:t>
+      </w:r>
+      <w:r>
+        <w:rPr>
+          <w:rFonts w:ascii="Arial" w:hAnsi="Arial" w:cs="Arial"/>
+          <w:b/>
+          <w:color w:val="FF0000"/>
+        </w:rPr>
+        <w:t>${nrp_saksi_2}</w:t>
       </w:r>
       <w:r>
         <w:rPr>
@@ -14011,9 +14006,8 @@
           <w:rFonts w:ascii="Arial" w:hAnsi="Arial" w:cs="Arial"/>
           <w:bCs/>
           <w:color w:val="FF0000"/>
-          <w:lang w:val="id-ID"/>
-        </w:rPr>
-        <w:t>(jabatan saksi)</w:t>
+        </w:rPr>
+        <w:t>${jabatan_saksi_</w:t>
       </w:r>
       <w:r>
         <w:rPr>
@@ -14021,16 +14015,31 @@
           <w:bCs/>
           <w:color w:val="FF0000"/>
         </w:rPr>
-        <w:t xml:space="preserve"> </w:t>
+        <w:t>2</w:t>
       </w:r>
       <w:r>
         <w:rPr>
           <w:rFonts w:ascii="Arial" w:hAnsi="Arial" w:cs="Arial"/>
           <w:bCs/>
           <w:color w:val="FF0000"/>
-          <w:lang w:val="id-ID"/>
-        </w:rPr>
-        <w:t>(kesatuan saksi)</w:t>
+        </w:rPr>
+        <w:t>} ${kesatuan_saksi</w:t>
+      </w:r>
+      <w:r>
+        <w:rPr>
+          <w:rFonts w:ascii="Arial" w:hAnsi="Arial" w:cs="Arial"/>
+          <w:bCs/>
+          <w:color w:val="FF0000"/>
+        </w:rPr>
+        <w:t>_2</w:t>
+      </w:r>
+      <w:r>
+        <w:rPr>
+          <w:rFonts w:ascii="Arial" w:hAnsi="Arial" w:cs="Arial"/>
+          <w:bCs/>
+          <w:color w:val="FF0000"/>
+        </w:rPr>
+        <w:t>}</w:t>
       </w:r>
       <w:r>
         <w:rPr>
@@ -15771,6 +15780,7 @@
           <w:szCs w:val="24"/>
           <w:lang w:val="id-ID"/>
         </w:rPr>
+        <w:lastRenderedPageBreak/>
         <w:t>...</w:t>
       </w:r>
       <w:r>
@@ -15805,7 +15815,6 @@
           <w:szCs w:val="24"/>
           <w:lang w:val="id-ID"/>
         </w:rPr>
-        <w:lastRenderedPageBreak/>
         <w:t>...</w:t>
       </w:r>
       <w:r>
@@ -16314,21 +16323,7 @@
         <w:rPr>
           <w:rFonts w:ascii="Arial" w:hAnsi="Arial" w:cs="Arial"/>
         </w:rPr>
-        <w:t xml:space="preserve"> </w:t>
-      </w:r>
-      <w:proofErr w:type="spellStart"/>
-      <w:r>
-        <w:rPr>
-          <w:rFonts w:ascii="Arial" w:hAnsi="Arial" w:cs="Arial"/>
-        </w:rPr>
-        <w:t>a.n</w:t>
-      </w:r>
-      <w:proofErr w:type="spellEnd"/>
-      <w:r>
-        <w:rPr>
-          <w:rFonts w:ascii="Arial" w:hAnsi="Arial" w:cs="Arial"/>
-        </w:rPr>
-        <w:t xml:space="preserve">. </w:t>
+        <w:t xml:space="preserve"> a.n. </w:t>
       </w:r>
       <w:r>
         <w:rPr>
@@ -16877,76 +16872,104 @@
           <w:b/>
           <w:bCs/>
           <w:color w:val="FF0000"/>
-          <w:lang w:val="id-ID"/>
-        </w:rPr>
-        <w:t>(pangkat saksi)</w:t>
-      </w:r>
-      <w:r>
-        <w:rPr>
-          <w:rFonts w:ascii="Arial" w:hAnsi="Arial" w:cs="Arial"/>
+        </w:rPr>
+        <w:t>${pangkat_saksi_</w:t>
+      </w:r>
+      <w:r>
+        <w:rPr>
+          <w:rFonts w:ascii="Arial" w:hAnsi="Arial" w:cs="Arial"/>
+          <w:b/>
           <w:bCs/>
           <w:color w:val="FF0000"/>
         </w:rPr>
-        <w:t xml:space="preserve"> </w:t>
-      </w:r>
-      <w:r>
-        <w:rPr>
-          <w:rFonts w:ascii="Arial" w:hAnsi="Arial" w:cs="Arial"/>
+        <w:t>3</w:t>
+      </w:r>
+      <w:r>
+        <w:rPr>
+          <w:rFonts w:ascii="Arial" w:hAnsi="Arial" w:cs="Arial"/>
+          <w:b/>
           <w:bCs/>
           <w:color w:val="FF0000"/>
-          <w:lang w:val="id-ID"/>
-        </w:rPr>
-        <w:t>(</w:t>
+        </w:rPr>
+        <w:t xml:space="preserve">} </w:t>
+      </w:r>
+      <w:r>
+        <w:rPr>
+          <w:rFonts w:ascii="Arial" w:hAnsi="Arial" w:cs="Arial"/>
+          <w:bCs/>
+          <w:color w:val="FF0000"/>
+        </w:rPr>
+        <w:t>$</w:t>
       </w:r>
       <w:r>
         <w:rPr>
           <w:rFonts w:ascii="Arial" w:hAnsi="Arial" w:cs="Arial"/>
           <w:b/>
           <w:color w:val="FF0000"/>
-          <w:lang w:val="id-ID"/>
-        </w:rPr>
-        <w:t>nama saksi)</w:t>
-      </w:r>
-      <w:r>
-        <w:rPr>
-          <w:rFonts w:ascii="Arial" w:hAnsi="Arial" w:cs="Arial"/>
-          <w:b/>
-        </w:rPr>
-        <w:t>,</w:t>
-      </w:r>
-      <w:r>
-        <w:rPr>
-          <w:rFonts w:ascii="Arial" w:hAnsi="Arial" w:cs="Arial"/>
-          <w:bCs/>
-        </w:rPr>
-        <w:t xml:space="preserve"> NRP </w:t>
-      </w:r>
-      <w:r>
-        <w:rPr>
-          <w:rFonts w:ascii="Arial" w:hAnsi="Arial" w:cs="Arial"/>
-          <w:bCs/>
-          <w:color w:val="FF0000"/>
-          <w:lang w:val="id-ID"/>
-        </w:rPr>
-        <w:t>(</w:t>
+        </w:rPr>
+        <w:t>{nama_saksi</w:t>
       </w:r>
       <w:r>
         <w:rPr>
           <w:rFonts w:ascii="Arial" w:hAnsi="Arial" w:cs="Arial"/>
           <w:b/>
           <w:color w:val="FF0000"/>
-          <w:lang w:val="id-ID"/>
-        </w:rPr>
-        <w:t>nrp saks</w:t>
-      </w:r>
-      <w:r>
-        <w:rPr>
-          <w:rFonts w:ascii="Arial" w:hAnsi="Arial" w:cs="Arial"/>
-          <w:bCs/>
+        </w:rPr>
+        <w:t>_</w:t>
+      </w:r>
+      <w:r>
+        <w:rPr>
+          <w:rFonts w:ascii="Arial" w:hAnsi="Arial" w:cs="Arial"/>
+          <w:b/>
           <w:color w:val="FF0000"/>
-          <w:lang w:val="id-ID"/>
-        </w:rPr>
-        <w:t>i)</w:t>
+        </w:rPr>
+        <w:t>3</w:t>
+      </w:r>
+      <w:r>
+        <w:rPr>
+          <w:rFonts w:ascii="Arial" w:hAnsi="Arial" w:cs="Arial"/>
+          <w:b/>
+          <w:color w:val="FF0000"/>
+        </w:rPr>
+        <w:t>}</w:t>
+      </w:r>
+      <w:r>
+        <w:rPr>
+          <w:rFonts w:ascii="Arial" w:hAnsi="Arial" w:cs="Arial"/>
+          <w:bCs/>
+        </w:rPr>
+        <w:t>,</w:t>
+      </w:r>
+      <w:r>
+        <w:rPr>
+          <w:rFonts w:ascii="Arial" w:hAnsi="Arial" w:cs="Arial"/>
+          <w:bCs/>
+        </w:rPr>
+        <w:t xml:space="preserve"> NRP </w:t>
+      </w:r>
+      <w:r>
+        <w:rPr>
+          <w:rFonts w:ascii="Arial" w:hAnsi="Arial" w:cs="Arial"/>
+          <w:b/>
+          <w:color w:val="FF0000"/>
+        </w:rPr>
+        <w:t>${nrp_saksi_</w:t>
+      </w:r>
+      <w:r>
+        <w:rPr>
+          <w:rFonts w:ascii="Arial" w:hAnsi="Arial" w:cs="Arial"/>
+          <w:b/>
+          <w:color w:val="FF0000"/>
+        </w:rPr>
+        <w:t>3</w:t>
+      </w:r>
+      <w:r>
+        <w:rPr>
+          <w:rFonts w:ascii="Arial" w:hAnsi="Arial" w:cs="Arial"/>
+          <w:b/>
+          <w:color w:val="FF0000"/>
+        </w:rPr>
+        <w:t>}</w:t>
       </w:r>
       <w:r>
         <w:rPr>
@@ -16976,9 +16999,8 @@
           <w:rFonts w:ascii="Arial" w:hAnsi="Arial" w:cs="Arial"/>
           <w:bCs/>
           <w:color w:val="FF0000"/>
-          <w:lang w:val="id-ID"/>
-        </w:rPr>
-        <w:t>(jabatan saksi)</w:t>
+        </w:rPr>
+        <w:t>${jabatan_saksi_</w:t>
       </w:r>
       <w:r>
         <w:rPr>
@@ -16986,16 +17008,31 @@
           <w:bCs/>
           <w:color w:val="FF0000"/>
         </w:rPr>
-        <w:t xml:space="preserve"> </w:t>
+        <w:t>3</w:t>
       </w:r>
       <w:r>
         <w:rPr>
           <w:rFonts w:ascii="Arial" w:hAnsi="Arial" w:cs="Arial"/>
           <w:bCs/>
           <w:color w:val="FF0000"/>
-          <w:lang w:val="id-ID"/>
-        </w:rPr>
-        <w:t>(kesatuan saksi)</w:t>
+        </w:rPr>
+        <w:t>} ${kesatuan_saksi_</w:t>
+      </w:r>
+      <w:r>
+        <w:rPr>
+          <w:rFonts w:ascii="Arial" w:hAnsi="Arial" w:cs="Arial"/>
+          <w:bCs/>
+          <w:color w:val="FF0000"/>
+        </w:rPr>
+        <w:t>3</w:t>
+      </w:r>
+      <w:r>
+        <w:rPr>
+          <w:rFonts w:ascii="Arial" w:hAnsi="Arial" w:cs="Arial"/>
+          <w:bCs/>
+          <w:color w:val="FF0000"/>
+        </w:rPr>
+        <w:t>}</w:t>
       </w:r>
       <w:r>
         <w:rPr>
@@ -17482,76 +17519,104 @@
           <w:b/>
           <w:bCs/>
           <w:color w:val="FF0000"/>
-          <w:lang w:val="id-ID"/>
-        </w:rPr>
-        <w:t>(pangkat saksi)</w:t>
-      </w:r>
-      <w:r>
-        <w:rPr>
-          <w:rFonts w:ascii="Arial" w:hAnsi="Arial" w:cs="Arial"/>
+        </w:rPr>
+        <w:t>${pangkat_saksi_</w:t>
+      </w:r>
+      <w:r>
+        <w:rPr>
+          <w:rFonts w:ascii="Arial" w:hAnsi="Arial" w:cs="Arial"/>
+          <w:b/>
           <w:bCs/>
           <w:color w:val="FF0000"/>
         </w:rPr>
-        <w:t xml:space="preserve"> </w:t>
-      </w:r>
-      <w:r>
-        <w:rPr>
-          <w:rFonts w:ascii="Arial" w:hAnsi="Arial" w:cs="Arial"/>
+        <w:t>4</w:t>
+      </w:r>
+      <w:r>
+        <w:rPr>
+          <w:rFonts w:ascii="Arial" w:hAnsi="Arial" w:cs="Arial"/>
+          <w:b/>
           <w:bCs/>
           <w:color w:val="FF0000"/>
-          <w:lang w:val="id-ID"/>
-        </w:rPr>
-        <w:t>(</w:t>
+        </w:rPr>
+        <w:t xml:space="preserve">} </w:t>
+      </w:r>
+      <w:r>
+        <w:rPr>
+          <w:rFonts w:ascii="Arial" w:hAnsi="Arial" w:cs="Arial"/>
+          <w:bCs/>
+          <w:color w:val="FF0000"/>
+        </w:rPr>
+        <w:t>$</w:t>
       </w:r>
       <w:r>
         <w:rPr>
           <w:rFonts w:ascii="Arial" w:hAnsi="Arial" w:cs="Arial"/>
           <w:b/>
           <w:color w:val="FF0000"/>
-          <w:lang w:val="id-ID"/>
-        </w:rPr>
-        <w:t>nama saksi)</w:t>
-      </w:r>
-      <w:r>
-        <w:rPr>
-          <w:rFonts w:ascii="Arial" w:hAnsi="Arial" w:cs="Arial"/>
-          <w:b/>
-        </w:rPr>
-        <w:t>,</w:t>
-      </w:r>
-      <w:r>
-        <w:rPr>
-          <w:rFonts w:ascii="Arial" w:hAnsi="Arial" w:cs="Arial"/>
-          <w:bCs/>
-        </w:rPr>
-        <w:t xml:space="preserve"> NRP </w:t>
-      </w:r>
-      <w:r>
-        <w:rPr>
-          <w:rFonts w:ascii="Arial" w:hAnsi="Arial" w:cs="Arial"/>
-          <w:bCs/>
-          <w:color w:val="FF0000"/>
-          <w:lang w:val="id-ID"/>
-        </w:rPr>
-        <w:t>(</w:t>
+        </w:rPr>
+        <w:t>{nama_saksi</w:t>
       </w:r>
       <w:r>
         <w:rPr>
           <w:rFonts w:ascii="Arial" w:hAnsi="Arial" w:cs="Arial"/>
           <w:b/>
           <w:color w:val="FF0000"/>
-          <w:lang w:val="id-ID"/>
-        </w:rPr>
-        <w:t>nrp saks</w:t>
-      </w:r>
-      <w:r>
-        <w:rPr>
-          <w:rFonts w:ascii="Arial" w:hAnsi="Arial" w:cs="Arial"/>
-          <w:bCs/>
+        </w:rPr>
+        <w:t>_</w:t>
+      </w:r>
+      <w:r>
+        <w:rPr>
+          <w:rFonts w:ascii="Arial" w:hAnsi="Arial" w:cs="Arial"/>
+          <w:b/>
           <w:color w:val="FF0000"/>
-          <w:lang w:val="id-ID"/>
-        </w:rPr>
-        <w:t>i)</w:t>
+        </w:rPr>
+        <w:t>4</w:t>
+      </w:r>
+      <w:r>
+        <w:rPr>
+          <w:rFonts w:ascii="Arial" w:hAnsi="Arial" w:cs="Arial"/>
+          <w:b/>
+          <w:color w:val="FF0000"/>
+        </w:rPr>
+        <w:t>}</w:t>
+      </w:r>
+      <w:r>
+        <w:rPr>
+          <w:rFonts w:ascii="Arial" w:hAnsi="Arial" w:cs="Arial"/>
+          <w:bCs/>
+        </w:rPr>
+        <w:t>,</w:t>
+      </w:r>
+      <w:r>
+        <w:rPr>
+          <w:rFonts w:ascii="Arial" w:hAnsi="Arial" w:cs="Arial"/>
+          <w:bCs/>
+        </w:rPr>
+        <w:t xml:space="preserve"> NRP </w:t>
+      </w:r>
+      <w:r>
+        <w:rPr>
+          <w:rFonts w:ascii="Arial" w:hAnsi="Arial" w:cs="Arial"/>
+          <w:b/>
+          <w:color w:val="FF0000"/>
+        </w:rPr>
+        <w:t>${nrp_saksi_</w:t>
+      </w:r>
+      <w:r>
+        <w:rPr>
+          <w:rFonts w:ascii="Arial" w:hAnsi="Arial" w:cs="Arial"/>
+          <w:b/>
+          <w:color w:val="FF0000"/>
+        </w:rPr>
+        <w:t>4</w:t>
+      </w:r>
+      <w:r>
+        <w:rPr>
+          <w:rFonts w:ascii="Arial" w:hAnsi="Arial" w:cs="Arial"/>
+          <w:b/>
+          <w:color w:val="FF0000"/>
+        </w:rPr>
+        <w:t>}</w:t>
       </w:r>
       <w:r>
         <w:rPr>
@@ -17581,9 +17646,8 @@
           <w:rFonts w:ascii="Arial" w:hAnsi="Arial" w:cs="Arial"/>
           <w:bCs/>
           <w:color w:val="FF0000"/>
-          <w:lang w:val="id-ID"/>
-        </w:rPr>
-        <w:t>(jabatan saksi)</w:t>
+        </w:rPr>
+        <w:t>${jabatan_saksi_</w:t>
       </w:r>
       <w:r>
         <w:rPr>
@@ -17591,16 +17655,31 @@
           <w:bCs/>
           <w:color w:val="FF0000"/>
         </w:rPr>
-        <w:t xml:space="preserve"> </w:t>
+        <w:t>4</w:t>
       </w:r>
       <w:r>
         <w:rPr>
           <w:rFonts w:ascii="Arial" w:hAnsi="Arial" w:cs="Arial"/>
           <w:bCs/>
           <w:color w:val="FF0000"/>
-          <w:lang w:val="id-ID"/>
-        </w:rPr>
-        <w:t>(kesatuan saksi)</w:t>
+        </w:rPr>
+        <w:t>} ${kesatuan_saksi_</w:t>
+      </w:r>
+      <w:r>
+        <w:rPr>
+          <w:rFonts w:ascii="Arial" w:hAnsi="Arial" w:cs="Arial"/>
+          <w:bCs/>
+          <w:color w:val="FF0000"/>
+        </w:rPr>
+        <w:t>4</w:t>
+      </w:r>
+      <w:r>
+        <w:rPr>
+          <w:rFonts w:ascii="Arial" w:hAnsi="Arial" w:cs="Arial"/>
+          <w:bCs/>
+          <w:color w:val="FF0000"/>
+        </w:rPr>
+        <w:t>}</w:t>
       </w:r>
       <w:r>
         <w:rPr>
@@ -17814,7 +17893,6 @@
         <w:rPr>
           <w:rFonts w:ascii="Arial" w:hAnsi="Arial" w:cs="Arial"/>
         </w:rPr>
-        <w:lastRenderedPageBreak/>
         <w:t xml:space="preserve"> </w:t>
       </w:r>
       <w:r>
@@ -18830,76 +18908,104 @@
           <w:b/>
           <w:bCs/>
           <w:color w:val="FF0000"/>
-          <w:lang w:val="id-ID"/>
-        </w:rPr>
-        <w:t>(pangkat saksi)</w:t>
-      </w:r>
-      <w:r>
-        <w:rPr>
-          <w:rFonts w:ascii="Arial" w:hAnsi="Arial" w:cs="Arial"/>
+        </w:rPr>
+        <w:t>${pangkat_saksi_</w:t>
+      </w:r>
+      <w:r>
+        <w:rPr>
+          <w:rFonts w:ascii="Arial" w:hAnsi="Arial" w:cs="Arial"/>
+          <w:b/>
           <w:bCs/>
           <w:color w:val="FF0000"/>
         </w:rPr>
-        <w:t xml:space="preserve"> </w:t>
-      </w:r>
-      <w:r>
-        <w:rPr>
-          <w:rFonts w:ascii="Arial" w:hAnsi="Arial" w:cs="Arial"/>
+        <w:t>5</w:t>
+      </w:r>
+      <w:r>
+        <w:rPr>
+          <w:rFonts w:ascii="Arial" w:hAnsi="Arial" w:cs="Arial"/>
+          <w:b/>
           <w:bCs/>
           <w:color w:val="FF0000"/>
-          <w:lang w:val="id-ID"/>
-        </w:rPr>
-        <w:t>(</w:t>
+        </w:rPr>
+        <w:t xml:space="preserve">} </w:t>
+      </w:r>
+      <w:r>
+        <w:rPr>
+          <w:rFonts w:ascii="Arial" w:hAnsi="Arial" w:cs="Arial"/>
+          <w:bCs/>
+          <w:color w:val="FF0000"/>
+        </w:rPr>
+        <w:t>$</w:t>
       </w:r>
       <w:r>
         <w:rPr>
           <w:rFonts w:ascii="Arial" w:hAnsi="Arial" w:cs="Arial"/>
           <w:b/>
           <w:color w:val="FF0000"/>
-          <w:lang w:val="id-ID"/>
-        </w:rPr>
-        <w:t>nama saksi)</w:t>
-      </w:r>
-      <w:r>
-        <w:rPr>
-          <w:rFonts w:ascii="Arial" w:hAnsi="Arial" w:cs="Arial"/>
-          <w:b/>
-        </w:rPr>
-        <w:t>,</w:t>
-      </w:r>
-      <w:r>
-        <w:rPr>
-          <w:rFonts w:ascii="Arial" w:hAnsi="Arial" w:cs="Arial"/>
-          <w:bCs/>
-        </w:rPr>
-        <w:t xml:space="preserve"> NRP </w:t>
-      </w:r>
-      <w:r>
-        <w:rPr>
-          <w:rFonts w:ascii="Arial" w:hAnsi="Arial" w:cs="Arial"/>
-          <w:bCs/>
-          <w:color w:val="FF0000"/>
-          <w:lang w:val="id-ID"/>
-        </w:rPr>
-        <w:t>(</w:t>
+        </w:rPr>
+        <w:t>{nama_saksi</w:t>
       </w:r>
       <w:r>
         <w:rPr>
           <w:rFonts w:ascii="Arial" w:hAnsi="Arial" w:cs="Arial"/>
           <w:b/>
           <w:color w:val="FF0000"/>
-          <w:lang w:val="id-ID"/>
-        </w:rPr>
-        <w:t>nrp saks</w:t>
-      </w:r>
-      <w:r>
-        <w:rPr>
-          <w:rFonts w:ascii="Arial" w:hAnsi="Arial" w:cs="Arial"/>
-          <w:bCs/>
+        </w:rPr>
+        <w:t>_</w:t>
+      </w:r>
+      <w:r>
+        <w:rPr>
+          <w:rFonts w:ascii="Arial" w:hAnsi="Arial" w:cs="Arial"/>
+          <w:b/>
           <w:color w:val="FF0000"/>
-          <w:lang w:val="id-ID"/>
-        </w:rPr>
-        <w:t>i)</w:t>
+        </w:rPr>
+        <w:t>5</w:t>
+      </w:r>
+      <w:r>
+        <w:rPr>
+          <w:rFonts w:ascii="Arial" w:hAnsi="Arial" w:cs="Arial"/>
+          <w:b/>
+          <w:color w:val="FF0000"/>
+        </w:rPr>
+        <w:t>}</w:t>
+      </w:r>
+      <w:r>
+        <w:rPr>
+          <w:rFonts w:ascii="Arial" w:hAnsi="Arial" w:cs="Arial"/>
+          <w:bCs/>
+        </w:rPr>
+        <w:t>,</w:t>
+      </w:r>
+      <w:r>
+        <w:rPr>
+          <w:rFonts w:ascii="Arial" w:hAnsi="Arial" w:cs="Arial"/>
+          <w:bCs/>
+        </w:rPr>
+        <w:t xml:space="preserve"> NRP </w:t>
+      </w:r>
+      <w:r>
+        <w:rPr>
+          <w:rFonts w:ascii="Arial" w:hAnsi="Arial" w:cs="Arial"/>
+          <w:b/>
+          <w:color w:val="FF0000"/>
+        </w:rPr>
+        <w:t>${nrp_saksi_</w:t>
+      </w:r>
+      <w:r>
+        <w:rPr>
+          <w:rFonts w:ascii="Arial" w:hAnsi="Arial" w:cs="Arial"/>
+          <w:b/>
+          <w:color w:val="FF0000"/>
+        </w:rPr>
+        <w:t>5</w:t>
+      </w:r>
+      <w:r>
+        <w:rPr>
+          <w:rFonts w:ascii="Arial" w:hAnsi="Arial" w:cs="Arial"/>
+          <w:b/>
+          <w:color w:val="FF0000"/>
+        </w:rPr>
+        <w:t>}</w:t>
       </w:r>
       <w:r>
         <w:rPr>
@@ -18929,9 +19035,8 @@
           <w:rFonts w:ascii="Arial" w:hAnsi="Arial" w:cs="Arial"/>
           <w:bCs/>
           <w:color w:val="FF0000"/>
-          <w:lang w:val="id-ID"/>
-        </w:rPr>
-        <w:t>(jabatan saksi)</w:t>
+        </w:rPr>
+        <w:t>${jabatan_saksi_</w:t>
       </w:r>
       <w:r>
         <w:rPr>
@@ -18939,16 +19044,31 @@
           <w:bCs/>
           <w:color w:val="FF0000"/>
         </w:rPr>
-        <w:t xml:space="preserve"> </w:t>
+        <w:t>5</w:t>
       </w:r>
       <w:r>
         <w:rPr>
           <w:rFonts w:ascii="Arial" w:hAnsi="Arial" w:cs="Arial"/>
           <w:bCs/>
           <w:color w:val="FF0000"/>
-          <w:lang w:val="id-ID"/>
-        </w:rPr>
-        <w:t>(kesatuan saksi)</w:t>
+        </w:rPr>
+        <w:t>} ${kesatuan_saksi_</w:t>
+      </w:r>
+      <w:r>
+        <w:rPr>
+          <w:rFonts w:ascii="Arial" w:hAnsi="Arial" w:cs="Arial"/>
+          <w:bCs/>
+          <w:color w:val="FF0000"/>
+        </w:rPr>
+        <w:t>5</w:t>
+      </w:r>
+      <w:r>
+        <w:rPr>
+          <w:rFonts w:ascii="Arial" w:hAnsi="Arial" w:cs="Arial"/>
+          <w:bCs/>
+          <w:color w:val="FF0000"/>
+        </w:rPr>
+        <w:t>}</w:t>
       </w:r>
       <w:r>
         <w:rPr>
@@ -19395,76 +19515,104 @@
           <w:b/>
           <w:bCs/>
           <w:color w:val="FF0000"/>
-          <w:lang w:val="id-ID"/>
-        </w:rPr>
-        <w:t>(pangkat saksi)</w:t>
-      </w:r>
-      <w:r>
-        <w:rPr>
-          <w:rFonts w:ascii="Arial" w:hAnsi="Arial" w:cs="Arial"/>
+        </w:rPr>
+        <w:t>${pangkat_saksi_</w:t>
+      </w:r>
+      <w:r>
+        <w:rPr>
+          <w:rFonts w:ascii="Arial" w:hAnsi="Arial" w:cs="Arial"/>
+          <w:b/>
           <w:bCs/>
           <w:color w:val="FF0000"/>
         </w:rPr>
-        <w:t xml:space="preserve"> </w:t>
-      </w:r>
-      <w:r>
-        <w:rPr>
-          <w:rFonts w:ascii="Arial" w:hAnsi="Arial" w:cs="Arial"/>
+        <w:t>6</w:t>
+      </w:r>
+      <w:r>
+        <w:rPr>
+          <w:rFonts w:ascii="Arial" w:hAnsi="Arial" w:cs="Arial"/>
+          <w:b/>
           <w:bCs/>
           <w:color w:val="FF0000"/>
-          <w:lang w:val="id-ID"/>
-        </w:rPr>
-        <w:t>(</w:t>
+        </w:rPr>
+        <w:t xml:space="preserve">} </w:t>
+      </w:r>
+      <w:r>
+        <w:rPr>
+          <w:rFonts w:ascii="Arial" w:hAnsi="Arial" w:cs="Arial"/>
+          <w:bCs/>
+          <w:color w:val="FF0000"/>
+        </w:rPr>
+        <w:t>$</w:t>
       </w:r>
       <w:r>
         <w:rPr>
           <w:rFonts w:ascii="Arial" w:hAnsi="Arial" w:cs="Arial"/>
           <w:b/>
           <w:color w:val="FF0000"/>
-          <w:lang w:val="id-ID"/>
-        </w:rPr>
-        <w:t>nama saksi)</w:t>
-      </w:r>
-      <w:r>
-        <w:rPr>
-          <w:rFonts w:ascii="Arial" w:hAnsi="Arial" w:cs="Arial"/>
-          <w:b/>
-        </w:rPr>
-        <w:t>,</w:t>
-      </w:r>
-      <w:r>
-        <w:rPr>
-          <w:rFonts w:ascii="Arial" w:hAnsi="Arial" w:cs="Arial"/>
-          <w:bCs/>
-        </w:rPr>
-        <w:t xml:space="preserve"> NRP </w:t>
-      </w:r>
-      <w:r>
-        <w:rPr>
-          <w:rFonts w:ascii="Arial" w:hAnsi="Arial" w:cs="Arial"/>
-          <w:bCs/>
-          <w:color w:val="FF0000"/>
-          <w:lang w:val="id-ID"/>
-        </w:rPr>
-        <w:t>(</w:t>
+        </w:rPr>
+        <w:t>{nama_saksi</w:t>
       </w:r>
       <w:r>
         <w:rPr>
           <w:rFonts w:ascii="Arial" w:hAnsi="Arial" w:cs="Arial"/>
           <w:b/>
           <w:color w:val="FF0000"/>
-          <w:lang w:val="id-ID"/>
-        </w:rPr>
-        <w:t>nrp saks</w:t>
-      </w:r>
-      <w:r>
-        <w:rPr>
-          <w:rFonts w:ascii="Arial" w:hAnsi="Arial" w:cs="Arial"/>
-          <w:bCs/>
+        </w:rPr>
+        <w:t>_</w:t>
+      </w:r>
+      <w:r>
+        <w:rPr>
+          <w:rFonts w:ascii="Arial" w:hAnsi="Arial" w:cs="Arial"/>
+          <w:b/>
           <w:color w:val="FF0000"/>
-          <w:lang w:val="id-ID"/>
-        </w:rPr>
-        <w:t>i)</w:t>
+        </w:rPr>
+        <w:t>6</w:t>
+      </w:r>
+      <w:r>
+        <w:rPr>
+          <w:rFonts w:ascii="Arial" w:hAnsi="Arial" w:cs="Arial"/>
+          <w:b/>
+          <w:color w:val="FF0000"/>
+        </w:rPr>
+        <w:t>}</w:t>
+      </w:r>
+      <w:r>
+        <w:rPr>
+          <w:rFonts w:ascii="Arial" w:hAnsi="Arial" w:cs="Arial"/>
+          <w:bCs/>
+        </w:rPr>
+        <w:t>,</w:t>
+      </w:r>
+      <w:r>
+        <w:rPr>
+          <w:rFonts w:ascii="Arial" w:hAnsi="Arial" w:cs="Arial"/>
+          <w:bCs/>
+        </w:rPr>
+        <w:t xml:space="preserve"> NRP </w:t>
+      </w:r>
+      <w:r>
+        <w:rPr>
+          <w:rFonts w:ascii="Arial" w:hAnsi="Arial" w:cs="Arial"/>
+          <w:b/>
+          <w:color w:val="FF0000"/>
+        </w:rPr>
+        <w:t>${nrp_saksi_</w:t>
+      </w:r>
+      <w:r>
+        <w:rPr>
+          <w:rFonts w:ascii="Arial" w:hAnsi="Arial" w:cs="Arial"/>
+          <w:b/>
+          <w:color w:val="FF0000"/>
+        </w:rPr>
+        <w:t>6</w:t>
+      </w:r>
+      <w:r>
+        <w:rPr>
+          <w:rFonts w:ascii="Arial" w:hAnsi="Arial" w:cs="Arial"/>
+          <w:b/>
+          <w:color w:val="FF0000"/>
+        </w:rPr>
+        <w:t>}</w:t>
       </w:r>
       <w:r>
         <w:rPr>
@@ -19494,9 +19642,8 @@
           <w:rFonts w:ascii="Arial" w:hAnsi="Arial" w:cs="Arial"/>
           <w:bCs/>
           <w:color w:val="FF0000"/>
-          <w:lang w:val="id-ID"/>
-        </w:rPr>
-        <w:t>(jabatan saksi)</w:t>
+        </w:rPr>
+        <w:t>${jabatan_saksi_</w:t>
       </w:r>
       <w:r>
         <w:rPr>
@@ -19504,16 +19651,31 @@
           <w:bCs/>
           <w:color w:val="FF0000"/>
         </w:rPr>
-        <w:t xml:space="preserve"> </w:t>
+        <w:t>6</w:t>
       </w:r>
       <w:r>
         <w:rPr>
           <w:rFonts w:ascii="Arial" w:hAnsi="Arial" w:cs="Arial"/>
           <w:bCs/>
           <w:color w:val="FF0000"/>
-          <w:lang w:val="id-ID"/>
-        </w:rPr>
-        <w:t>(kesatuan saksi)</w:t>
+        </w:rPr>
+        <w:t>} ${kesatuan_saksi_</w:t>
+      </w:r>
+      <w:r>
+        <w:rPr>
+          <w:rFonts w:ascii="Arial" w:hAnsi="Arial" w:cs="Arial"/>
+          <w:bCs/>
+          <w:color w:val="FF0000"/>
+        </w:rPr>
+        <w:t>6</w:t>
+      </w:r>
+      <w:r>
+        <w:rPr>
+          <w:rFonts w:ascii="Arial" w:hAnsi="Arial" w:cs="Arial"/>
+          <w:bCs/>
+          <w:color w:val="FF0000"/>
+        </w:rPr>
+        <w:t>}</w:t>
       </w:r>
       <w:r>
         <w:rPr>
@@ -19886,7 +20048,6 @@
         <w:rPr>
           <w:rFonts w:ascii="Arial" w:hAnsi="Arial" w:cs="Arial"/>
         </w:rPr>
-        <w:lastRenderedPageBreak/>
         <w:t xml:space="preserve"> </w:t>
       </w:r>
       <w:r>
@@ -20689,15 +20850,14 @@
           <w:rFonts w:ascii="Arial" w:hAnsi="Arial" w:cs="Arial"/>
           <w:lang w:val="id-ID"/>
         </w:rPr>
-        <w:t xml:space="preserve">Berdasarkan alat bukti keterangan saksi a.n. </w:t>
+        <w:t>Berdasarkan alat bukti keterangan saksi a.n.</w:t>
       </w:r>
       <w:r>
         <w:rPr>
           <w:rFonts w:ascii="Arial" w:hAnsi="Arial" w:cs="Arial"/>
           <w:color w:val="FF0000"/>
-          <w:lang w:val="id-ID"/>
-        </w:rPr>
-        <w:t>(saksi 1)</w:t>
+        </w:rPr>
+        <w:t>${pangkat_saksi_1} ${nama_saksi_1}</w:t>
       </w:r>
       <w:r>
         <w:rPr>
@@ -20709,9 +20869,21 @@
         <w:rPr>
           <w:rFonts w:ascii="Arial" w:hAnsi="Arial" w:cs="Arial"/>
           <w:color w:val="FF0000"/>
-          <w:lang w:val="id-ID"/>
-        </w:rPr>
-        <w:t>(pangkat nama saksi 2)</w:t>
+        </w:rPr>
+        <w:t>${pangkat_saksi_2} ${nama_saksi_2}</w:t>
+      </w:r>
+      <w:r>
+        <w:rPr>
+          <w:rFonts w:ascii="Arial" w:hAnsi="Arial" w:cs="Arial"/>
+        </w:rPr>
+        <w:t>,</w:t>
+      </w:r>
+      <w:r>
+        <w:rPr>
+          <w:rFonts w:ascii="Arial" w:hAnsi="Arial" w:cs="Arial"/>
+          <w:color w:val="FF0000"/>
+        </w:rPr>
+        <w:t xml:space="preserve"> ${pangkat_saksi_3} ${nama_saksi_3}</w:t>
       </w:r>
       <w:r>
         <w:rPr>
@@ -20723,9 +20895,8 @@
         <w:rPr>
           <w:rFonts w:ascii="Arial" w:hAnsi="Arial" w:cs="Arial"/>
           <w:color w:val="FF0000"/>
-          <w:lang w:val="id-ID"/>
-        </w:rPr>
-        <w:t>(pangkat nama saksi 3)</w:t>
+        </w:rPr>
+        <w:t>${pangkat_saksi_4} ${nama_saksi_4}</w:t>
       </w:r>
       <w:r>
         <w:rPr>
@@ -20737,9 +20908,84 @@
         <w:rPr>
           <w:rFonts w:ascii="Arial" w:hAnsi="Arial" w:cs="Arial"/>
           <w:color w:val="FF0000"/>
-          <w:lang w:val="id-ID"/>
-        </w:rPr>
-        <w:t>(nama pangkat saksi 4)</w:t>
+        </w:rPr>
+        <w:t>${pangkat_saksi_</w:t>
+      </w:r>
+      <w:r>
+        <w:rPr>
+          <w:rFonts w:ascii="Arial" w:hAnsi="Arial" w:cs="Arial"/>
+          <w:color w:val="FF0000"/>
+        </w:rPr>
+        <w:t>5</w:t>
+      </w:r>
+      <w:r>
+        <w:rPr>
+          <w:rFonts w:ascii="Arial" w:hAnsi="Arial" w:cs="Arial"/>
+          <w:color w:val="FF0000"/>
+        </w:rPr>
+        <w:t>} ${nama_saksi_</w:t>
+      </w:r>
+      <w:r>
+        <w:rPr>
+          <w:rFonts w:ascii="Arial" w:hAnsi="Arial" w:cs="Arial"/>
+          <w:color w:val="FF0000"/>
+        </w:rPr>
+        <w:t>5</w:t>
+      </w:r>
+      <w:r>
+        <w:rPr>
+          <w:rFonts w:ascii="Arial" w:hAnsi="Arial" w:cs="Arial"/>
+          <w:color w:val="FF0000"/>
+        </w:rPr>
+        <w:t>}</w:t>
+      </w:r>
+      <w:r>
+        <w:rPr>
+          <w:rFonts w:ascii="Arial" w:hAnsi="Arial" w:cs="Arial"/>
+        </w:rPr>
+        <w:t>,</w:t>
+      </w:r>
+      <w:r>
+        <w:rPr>
+          <w:rFonts w:ascii="Arial" w:hAnsi="Arial" w:cs="Arial"/>
+          <w:lang w:val="id-ID"/>
+        </w:rPr>
+        <w:t xml:space="preserve"> </w:t>
+      </w:r>
+      <w:r>
+        <w:rPr>
+          <w:rFonts w:ascii="Arial" w:hAnsi="Arial" w:cs="Arial"/>
+          <w:color w:val="FF0000"/>
+        </w:rPr>
+        <w:t>${pangkat_saksi_</w:t>
+      </w:r>
+      <w:r>
+        <w:rPr>
+          <w:rFonts w:ascii="Arial" w:hAnsi="Arial" w:cs="Arial"/>
+          <w:color w:val="FF0000"/>
+        </w:rPr>
+        <w:t>6</w:t>
+      </w:r>
+      <w:r>
+        <w:rPr>
+          <w:rFonts w:ascii="Arial" w:hAnsi="Arial" w:cs="Arial"/>
+          <w:color w:val="FF0000"/>
+        </w:rPr>
+        <w:t>} ${nama_saksi_</w:t>
+      </w:r>
+      <w:r>
+        <w:rPr>
+          <w:rFonts w:ascii="Arial" w:hAnsi="Arial" w:cs="Arial"/>
+          <w:color w:val="FF0000"/>
+        </w:rPr>
+        <w:t>6</w:t>
+      </w:r>
+      <w:r>
+        <w:rPr>
+          <w:rFonts w:ascii="Arial" w:hAnsi="Arial" w:cs="Arial"/>
+          <w:color w:val="FF0000"/>
+        </w:rPr>
+        <w:t>}</w:t>
       </w:r>
       <w:r>
         <w:rPr>
@@ -20750,23 +20996,9 @@
       <w:r>
         <w:rPr>
           <w:rFonts w:ascii="Arial" w:hAnsi="Arial" w:cs="Arial"/>
-          <w:color w:val="FF0000"/>
-          <w:lang w:val="id-ID"/>
-        </w:rPr>
-        <w:t>(saksi 5)</w:t>
-      </w:r>
-      <w:r>
-        <w:rPr>
-          <w:rFonts w:ascii="Arial" w:hAnsi="Arial" w:cs="Arial"/>
-        </w:rPr>
-        <w:t>,</w:t>
-      </w:r>
-      <w:r>
-        <w:rPr>
-          <w:rFonts w:ascii="Arial" w:hAnsi="Arial" w:cs="Arial"/>
-          <w:lang w:val="id-ID"/>
-        </w:rPr>
-        <w:t xml:space="preserve"> dan alat bukti surat berupa </w:t>
+          <w:lang w:val="id-ID"/>
+        </w:rPr>
+        <w:t xml:space="preserve">dan alat bukti surat berupa </w:t>
       </w:r>
       <w:r>
         <w:rPr>
@@ -21837,7 +22069,6 @@
           <w:rFonts w:ascii="Arial" w:hAnsi="Arial" w:cs="Arial"/>
           <w:bCs/>
         </w:rPr>
-        <w:lastRenderedPageBreak/>
         <w:t xml:space="preserve"> </w:t>
       </w:r>
       <w:r>

</xml_diff>

<commit_message>
Laporn Hasi lAudit Finish
</commit_message>
<xml_diff>
--- a/storage/template_surat/laporan_hasil_audit.docx
+++ b/storage/template_surat/laporan_hasil_audit.docx
@@ -4091,7 +4091,30 @@
           <w:rFonts w:ascii="Arial" w:hAnsi="Arial" w:cs="Arial"/>
           <w:color w:val="FF0000"/>
         </w:rPr>
-        <w:t>${jabatan_1}</w:t>
+        <w:t>${</w:t>
+      </w:r>
+      <w:proofErr w:type="spellStart"/>
+      <w:r>
+        <w:rPr>
+          <w:rFonts w:ascii="Arial" w:hAnsi="Arial" w:cs="Arial"/>
+          <w:color w:val="FF0000"/>
+        </w:rPr>
+        <w:t>jabatan_</w:t>
+      </w:r>
+      <w:r>
+        <w:rPr>
+          <w:rFonts w:ascii="Arial" w:hAnsi="Arial" w:cs="Arial"/>
+          <w:color w:val="FF0000"/>
+        </w:rPr>
+        <w:t>ketua</w:t>
+      </w:r>
+      <w:proofErr w:type="spellEnd"/>
+      <w:r>
+        <w:rPr>
+          <w:rFonts w:ascii="Arial" w:hAnsi="Arial" w:cs="Arial"/>
+          <w:color w:val="FF0000"/>
+        </w:rPr>
+        <w:t>}</w:t>
       </w:r>
       <w:r>
         <w:rPr>
@@ -4169,7 +4192,21 @@
           <w:rFonts w:ascii="Arial" w:hAnsi="Arial" w:cs="Arial"/>
           <w:color w:val="FF0000"/>
         </w:rPr>
-        <w:t>${jabatan_2}</w:t>
+        <w:t>${jabatan_</w:t>
+      </w:r>
+      <w:r>
+        <w:rPr>
+          <w:rFonts w:ascii="Arial" w:hAnsi="Arial" w:cs="Arial"/>
+          <w:color w:val="FF0000"/>
+        </w:rPr>
+        <w:t>1</w:t>
+      </w:r>
+      <w:r>
+        <w:rPr>
+          <w:rFonts w:ascii="Arial" w:hAnsi="Arial" w:cs="Arial"/>
+          <w:color w:val="FF0000"/>
+        </w:rPr>
+        <w:t>}</w:t>
       </w:r>
       <w:r>
         <w:rPr>
@@ -4261,7 +4298,21 @@
           <w:rFonts w:ascii="Arial" w:hAnsi="Arial" w:cs="Arial"/>
           <w:color w:val="FF0000"/>
         </w:rPr>
-        <w:t>${jabatan_3}</w:t>
+        <w:t>${jabatan_</w:t>
+      </w:r>
+      <w:r>
+        <w:rPr>
+          <w:rFonts w:ascii="Arial" w:hAnsi="Arial" w:cs="Arial"/>
+          <w:color w:val="FF0000"/>
+        </w:rPr>
+        <w:t>2</w:t>
+      </w:r>
+      <w:r>
+        <w:rPr>
+          <w:rFonts w:ascii="Arial" w:hAnsi="Arial" w:cs="Arial"/>
+          <w:color w:val="FF0000"/>
+        </w:rPr>
+        <w:t>}</w:t>
       </w:r>
       <w:r>
         <w:rPr>
@@ -4356,7 +4407,21 @@
           <w:rFonts w:ascii="Arial" w:hAnsi="Arial" w:cs="Arial"/>
           <w:color w:val="FF0000"/>
         </w:rPr>
-        <w:t>${jabatan_4}</w:t>
+        <w:t>${jabatan_</w:t>
+      </w:r>
+      <w:r>
+        <w:rPr>
+          <w:rFonts w:ascii="Arial" w:hAnsi="Arial" w:cs="Arial"/>
+          <w:color w:val="FF0000"/>
+        </w:rPr>
+        <w:t>3</w:t>
+      </w:r>
+      <w:r>
+        <w:rPr>
+          <w:rFonts w:ascii="Arial" w:hAnsi="Arial" w:cs="Arial"/>
+          <w:color w:val="FF0000"/>
+        </w:rPr>
+        <w:t>}</w:t>
       </w:r>
       <w:r>
         <w:rPr>
@@ -4484,7 +4549,25 @@
           <w:sz w:val="24"/>
           <w:szCs w:val="24"/>
         </w:rPr>
-        <w:t>${jabatan_5}</w:t>
+        <w:t>${jabatan_</w:t>
+      </w:r>
+      <w:r>
+        <w:rPr>
+          <w:rFonts w:ascii="Arial" w:hAnsi="Arial" w:cs="Arial"/>
+          <w:color w:val="FF0000"/>
+          <w:sz w:val="24"/>
+          <w:szCs w:val="24"/>
+        </w:rPr>
+        <w:t>4</w:t>
+      </w:r>
+      <w:r>
+        <w:rPr>
+          <w:rFonts w:ascii="Arial" w:hAnsi="Arial" w:cs="Arial"/>
+          <w:color w:val="FF0000"/>
+          <w:sz w:val="24"/>
+          <w:szCs w:val="24"/>
+        </w:rPr>
+        <w:t>}</w:t>
       </w:r>
       <w:r>
         <w:rPr>
@@ -4598,7 +4681,25 @@
           <w:sz w:val="24"/>
           <w:szCs w:val="24"/>
         </w:rPr>
-        <w:t>${jabatan_6}</w:t>
+        <w:t>${jabatan_</w:t>
+      </w:r>
+      <w:r>
+        <w:rPr>
+          <w:rFonts w:ascii="Arial" w:hAnsi="Arial" w:cs="Arial"/>
+          <w:color w:val="FF0000"/>
+          <w:sz w:val="24"/>
+          <w:szCs w:val="24"/>
+        </w:rPr>
+        <w:t>5</w:t>
+      </w:r>
+      <w:r>
+        <w:rPr>
+          <w:rFonts w:ascii="Arial" w:hAnsi="Arial" w:cs="Arial"/>
+          <w:color w:val="FF0000"/>
+          <w:sz w:val="24"/>
+          <w:szCs w:val="24"/>
+        </w:rPr>
+        <w:t>}</w:t>
       </w:r>
       <w:r>
         <w:rPr>
@@ -4973,7 +5074,6 @@
         <w:rPr>
           <w:rFonts w:ascii="Arial" w:hAnsi="Arial" w:cs="Arial"/>
         </w:rPr>
-        <w:lastRenderedPageBreak/>
         <w:t>pukul</w:t>
       </w:r>
       <w:proofErr w:type="spellEnd"/>
@@ -7296,7 +7396,6 @@
           <w:rFonts w:ascii="Arial" w:hAnsi="Arial" w:cs="Arial"/>
           <w:lang w:val="id-ID"/>
         </w:rPr>
-        <w:lastRenderedPageBreak/>
         <w:t>...</w:t>
       </w:r>
       <w:r>

</xml_diff>